<commit_message>
moved play of game into function in game class
put play function in the game class that actually runs the game
</commit_message>
<xml_diff>
--- a/helloWorld/helloWorld/ErrorList.docx
+++ b/helloWorld/helloWorld/ErrorList.docx
@@ -140,6 +140,12 @@
         <w:lastRenderedPageBreak/>
         <w:t>tells you you win the game correctly when using guessWord</w:t>
       </w:r>
+      <w:r>
+        <w:rPr>
+          <w:noProof/>
+        </w:rPr>
+        <w:t>//done</w:t>
+      </w:r>
     </w:p>
     <w:p>
       <w:pPr>
@@ -155,6 +161,12 @@
         </w:rPr>
         <w:t>does opposite for guessLetter</w:t>
       </w:r>
+      <w:r>
+        <w:rPr>
+          <w:noProof/>
+        </w:rPr>
+        <w:t>//done</w:t>
+      </w:r>
     </w:p>
     <w:p>
       <w:pPr>
@@ -170,6 +182,14 @@
         </w:rPr>
         <w:t>uses same word when you replay game</w:t>
       </w:r>
+      <w:r>
+        <w:rPr>
+          <w:noProof/>
+        </w:rPr>
+        <w:t>//semi fixed</w:t>
+      </w:r>
+      <w:bookmarkStart w:id="0" w:name="_GoBack"/>
+      <w:bookmarkEnd w:id="0"/>
     </w:p>
     <w:p>
       <w:pPr>
@@ -185,6 +205,12 @@
         </w:rPr>
         <w:t xml:space="preserve">doesn’t exit properly when don’t play </w:t>
       </w:r>
+      <w:r>
+        <w:rPr>
+          <w:noProof/>
+        </w:rPr>
+        <w:t>again</w:t>
+      </w:r>
     </w:p>
     <w:p>
       <w:pPr>
@@ -236,8 +262,6 @@
         </w:rPr>
         <w:t>where does player file store</w:t>
       </w:r>
-      <w:bookmarkStart w:id="0" w:name="_GoBack"/>
-      <w:bookmarkEnd w:id="0"/>
     </w:p>
     <w:p/>
     <w:sectPr>

</xml_diff>

<commit_message>
fixed something that would have been ok anyways
so it doesn't re-ask player names when play again
updated error list
</commit_message>
<xml_diff>
--- a/helloWorld/helloWorld/ErrorList.docx
+++ b/helloWorld/helloWorld/ErrorList.docx
@@ -186,7 +186,13 @@
         <w:rPr>
           <w:noProof/>
         </w:rPr>
-        <w:t>//semi fixed</w:t>
+        <w:t>//</w:t>
+      </w:r>
+      <w:r>
+        <w:rPr>
+          <w:noProof/>
+        </w:rPr>
+        <w:t>done</w:t>
       </w:r>
       <w:bookmarkStart w:id="0" w:name="_GoBack"/>
       <w:bookmarkEnd w:id="0"/>

</xml_diff>